<commit_message>
Further expansions, contd. 2
</commit_message>
<xml_diff>
--- a/Vermogen/samenvatting_syllabus.docx
+++ b/Vermogen/samenvatting_syllabus.docx
@@ -4061,6 +4061,213 @@
       <w:pPr>
         <w:pStyle w:val="Compact"/>
         <w:numPr>
+          <w:numId w:val="1095"/>
+          <w:ilvl w:val="1"/>
+        </w:numPr>
+      </w:pPr>
+      <w:r>
+        <w:t xml:space="preserve">gedurende de loop van een verzekering kan de verzekeraar een rendement ontvangen op de koopsom of premie van een klant.</w:t>
+      </w:r>
+    </w:p>
+    <w:p>
+      <w:pPr>
+        <w:pStyle w:val="Compact"/>
+        <w:numPr>
+          <w:numId w:val="1095"/>
+          <w:ilvl w:val="1"/>
+        </w:numPr>
+      </w:pPr>
+      <w:r>
+        <w:t xml:space="preserve">van dit rendement vergoed de verzekeraar een deel van de premie- of koopsominterest terug aan de klant.</w:t>
+      </w:r>
+    </w:p>
+    <w:p>
+      <w:pPr>
+        <w:pStyle w:val="Compact"/>
+        <w:numPr>
+          <w:numId w:val="1096"/>
+          <w:ilvl w:val="2"/>
+        </w:numPr>
+      </w:pPr>
+      <w:r>
+        <w:t xml:space="preserve">bij verzekeringen met een uitkering bij leven heet dit de spaarpremie of de investeringspremie.</w:t>
+      </w:r>
+    </w:p>
+    <w:p>
+      <w:pPr>
+        <w:pStyle w:val="Compact"/>
+        <w:numPr>
+          <w:numId w:val="1095"/>
+          <w:ilvl w:val="1"/>
+        </w:numPr>
+      </w:pPr>
+      <w:r>
+        <w:t xml:space="preserve">hoe hoger de interest vergoed door de verzekeraar, hoe lager de premie of koopsom voor een bepaald verzekerd bedrag.</w:t>
+      </w:r>
+    </w:p>
+    <w:p>
+      <w:pPr>
+        <w:pStyle w:val="Compact"/>
+        <w:numPr>
+          <w:numId w:val="1095"/>
+          <w:ilvl w:val="1"/>
+        </w:numPr>
+      </w:pPr>
+      <w:r>
+        <w:t xml:space="preserve">over de interest vangt de klant zelf ook weer interest, dus er is sprake van samengesteld rendement.</w:t>
+      </w:r>
+    </w:p>
+    <w:p>
+      <w:pPr>
+        <w:pStyle w:val="Compact"/>
+        <w:numPr>
+          <w:numId w:val="1095"/>
+          <w:ilvl w:val="1"/>
+        </w:numPr>
+      </w:pPr>
+      <w:r>
+        <w:t xml:space="preserve">Als bekend is hoe hoog een uitkering op een bepaald moment moet zijn, is het mogeljk om te berekenen hoe hoog de initiële inleg (de koopsom), moet zijn.</w:t>
+      </w:r>
+    </w:p>
+    <w:p>
+      <w:pPr>
+        <w:pStyle w:val="Compact"/>
+        <w:numPr>
+          <w:numId w:val="1097"/>
+          <w:ilvl w:val="2"/>
+        </w:numPr>
+      </w:pPr>
+      <w:r>
+        <w:t xml:space="preserve">de formule hiervoor is</w:t>
+      </w:r>
+    </w:p>
+    <w:p>
+      <w:pPr>
+        <w:pStyle w:val="Compact"/>
+      </w:pPr>
+      <m:oMathPara>
+        <m:oMathParaPr>
+          <m:jc m:val="center"/>
+        </m:oMathParaPr>
+        <m:oMath>
+          <m:r>
+            <m:rPr/>
+            <m:t>u</m:t>
+          </m:r>
+          <m:r>
+            <m:rPr/>
+            <m:t>/</m:t>
+          </m:r>
+          <m:r>
+            <m:rPr/>
+            <m:t>(</m:t>
+          </m:r>
+          <m:r>
+            <m:rPr/>
+            <m:t>(</m:t>
+          </m:r>
+          <m:r>
+            <m:rPr/>
+            <m:t>100</m:t>
+          </m:r>
+          <m:r>
+            <m:rPr/>
+            <m:t>+</m:t>
+          </m:r>
+          <m:r>
+            <m:rPr/>
+            <m:t>r</m:t>
+          </m:r>
+          <m:r>
+            <m:rPr/>
+            <m:t>)</m:t>
+          </m:r>
+          <m:r>
+            <m:rPr/>
+            <m:t>/</m:t>
+          </m:r>
+          <m:r>
+            <m:rPr/>
+            <m:t>100</m:t>
+          </m:r>
+          <m:sSup>
+            <m:e>
+              <m:r>
+                <m:rPr/>
+                <m:t>)</m:t>
+              </m:r>
+            </m:e>
+            <m:sup>
+              <m:r>
+                <m:rPr/>
+                <m:t>l</m:t>
+              </m:r>
+            </m:sup>
+          </m:sSup>
+        </m:oMath>
+      </m:oMathPara>
+    </w:p>
+    <w:p>
+      <w:pPr>
+        <w:pStyle w:val="Compact"/>
+        <w:numPr>
+          <w:numId w:val="1097"/>
+          <w:ilvl w:val="2"/>
+        </w:numPr>
+      </w:pPr>
+      <w:r>
+        <w:t xml:space="preserve">waarbij</w:t>
+      </w:r>
+      <w:r>
+        <w:t xml:space="preserve"> </w:t>
+      </w:r>
+      <m:oMath>
+        <m:r>
+          <m:rPr/>
+          <m:t>u</m:t>
+        </m:r>
+      </m:oMath>
+      <w:r>
+        <w:t xml:space="preserve"> </w:t>
+      </w:r>
+      <w:r>
+        <w:t xml:space="preserve">= uitkering,</w:t>
+      </w:r>
+      <w:r>
+        <w:t xml:space="preserve"> </w:t>
+      </w:r>
+      <m:oMath>
+        <m:r>
+          <m:rPr/>
+          <m:t>r</m:t>
+        </m:r>
+      </m:oMath>
+      <w:r>
+        <w:t xml:space="preserve"> </w:t>
+      </w:r>
+      <w:r>
+        <w:t xml:space="preserve">= rente en</w:t>
+      </w:r>
+      <w:r>
+        <w:t xml:space="preserve"> </w:t>
+      </w:r>
+      <m:oMath>
+        <m:r>
+          <m:rPr/>
+          <m:t>l</m:t>
+        </m:r>
+      </m:oMath>
+      <w:r>
+        <w:t xml:space="preserve"> </w:t>
+      </w:r>
+      <w:r>
+        <w:t xml:space="preserve">= looptijd</w:t>
+      </w:r>
+    </w:p>
+    <w:p>
+      <w:pPr>
+        <w:pStyle w:val="Compact"/>
+        <w:numPr>
           <w:numId w:val="1091"/>
           <w:ilvl w:val="0"/>
         </w:numPr>
@@ -4079,7 +4286,7 @@
       <w:pPr>
         <w:pStyle w:val="Compact"/>
         <w:numPr>
-          <w:numId w:val="1095"/>
+          <w:numId w:val="1098"/>
           <w:ilvl w:val="1"/>
         </w:numPr>
       </w:pPr>
@@ -4091,7 +4298,7 @@
       <w:pPr>
         <w:pStyle w:val="Compact"/>
         <w:numPr>
-          <w:numId w:val="1096"/>
+          <w:numId w:val="1099"/>
           <w:ilvl w:val="2"/>
         </w:numPr>
       </w:pPr>
@@ -4103,7 +4310,7 @@
       <w:pPr>
         <w:pStyle w:val="Compact"/>
         <w:numPr>
-          <w:numId w:val="1095"/>
+          <w:numId w:val="1098"/>
           <w:ilvl w:val="1"/>
         </w:numPr>
       </w:pPr>
@@ -4115,7 +4322,7 @@
       <w:pPr>
         <w:pStyle w:val="Compact"/>
         <w:numPr>
-          <w:numId w:val="1097"/>
+          <w:numId w:val="1100"/>
           <w:ilvl w:val="2"/>
         </w:numPr>
       </w:pPr>
@@ -4127,7 +4334,7 @@
       <w:pPr>
         <w:pStyle w:val="Compact"/>
         <w:numPr>
-          <w:numId w:val="1097"/>
+          <w:numId w:val="1100"/>
           <w:ilvl w:val="2"/>
         </w:numPr>
       </w:pPr>
@@ -4139,7 +4346,7 @@
       <w:pPr>
         <w:pStyle w:val="Compact"/>
         <w:numPr>
-          <w:numId w:val="1095"/>
+          <w:numId w:val="1098"/>
           <w:ilvl w:val="1"/>
         </w:numPr>
       </w:pPr>
@@ -4151,7 +4358,7 @@
       <w:pPr>
         <w:pStyle w:val="Compact"/>
         <w:numPr>
-          <w:numId w:val="1098"/>
+          <w:numId w:val="1101"/>
           <w:ilvl w:val="2"/>
         </w:numPr>
       </w:pPr>
@@ -4163,7 +4370,7 @@
       <w:pPr>
         <w:pStyle w:val="Compact"/>
         <w:numPr>
-          <w:numId w:val="1099"/>
+          <w:numId w:val="1102"/>
           <w:ilvl w:val="3"/>
         </w:numPr>
       </w:pPr>
@@ -4175,7 +4382,7 @@
       <w:pPr>
         <w:pStyle w:val="Compact"/>
         <w:numPr>
-          <w:numId w:val="1098"/>
+          <w:numId w:val="1101"/>
           <w:ilvl w:val="2"/>
         </w:numPr>
       </w:pPr>
@@ -4187,12 +4394,24 @@
       <w:pPr>
         <w:pStyle w:val="Compact"/>
         <w:numPr>
-          <w:numId w:val="1100"/>
+          <w:numId w:val="1103"/>
           <w:ilvl w:val="3"/>
         </w:numPr>
       </w:pPr>
       <w:r>
         <w:t xml:space="preserve">de premie blijft over de looptijd gelijk, er wordt een gemiddelde premie berekend.</w:t>
+      </w:r>
+    </w:p>
+    <w:p>
+      <w:pPr>
+        <w:pStyle w:val="Compact"/>
+        <w:numPr>
+          <w:numId w:val="1101"/>
+          <w:ilvl w:val="2"/>
+        </w:numPr>
+      </w:pPr>
+      <w:r>
+        <w:t xml:space="preserve">zie figuur.</w:t>
       </w:r>
       <w:r>
         <w:t xml:space="preserve"> </w:t>
@@ -4244,12 +4463,365 @@
       <w:pPr>
         <w:pStyle w:val="Compact"/>
         <w:numPr>
-          <w:numId w:val="1095"/>
+          <w:numId w:val="1098"/>
           <w:ilvl w:val="1"/>
         </w:numPr>
       </w:pPr>
       <w:r>
         <w:t xml:space="preserve">winst of verliesrisicopremie.</w:t>
+      </w:r>
+    </w:p>
+    <w:p>
+      <w:pPr>
+        <w:pStyle w:val="Compact"/>
+        <w:numPr>
+          <w:numId w:val="1104"/>
+          <w:ilvl w:val="2"/>
+        </w:numPr>
+      </w:pPr>
+      <w:r>
+        <w:t xml:space="preserve">als meer mensen overlijden dan verwacht is er sprake van oversterfte.</w:t>
+      </w:r>
+    </w:p>
+    <w:p>
+      <w:pPr>
+        <w:pStyle w:val="Compact"/>
+        <w:numPr>
+          <w:numId w:val="1104"/>
+          <w:ilvl w:val="2"/>
+        </w:numPr>
+      </w:pPr>
+      <w:r>
+        <w:t xml:space="preserve">als minder mensen overlijden dan verwacht is er sprake van ondersterfte.</w:t>
+      </w:r>
+    </w:p>
+    <w:p>
+      <w:pPr>
+        <w:pStyle w:val="Compact"/>
+        <w:numPr>
+          <w:numId w:val="1104"/>
+          <w:ilvl w:val="2"/>
+        </w:numPr>
+      </w:pPr>
+      <w:r>
+        <w:t xml:space="preserve">als de verzekeraar winst maakt op de risicopremie is er sprake van sterftewinst.</w:t>
+      </w:r>
+    </w:p>
+    <w:p>
+      <w:pPr>
+        <w:pStyle w:val="Compact"/>
+        <w:numPr>
+          <w:numId w:val="1104"/>
+          <w:ilvl w:val="2"/>
+        </w:numPr>
+      </w:pPr>
+      <w:r>
+        <w:t xml:space="preserve">als de verzekeraar verlies maakt op de risicopremie is er sprake van sterfteverlies.</w:t>
+      </w:r>
+    </w:p>
+    <w:p>
+      <w:pPr>
+        <w:pStyle w:val="Compact"/>
+        <w:numPr>
+          <w:numId w:val="1104"/>
+          <w:ilvl w:val="2"/>
+        </w:numPr>
+      </w:pPr>
+      <w:r>
+        <w:t xml:space="preserve">zie onderstaand figuur voor schematisch weergegeven:</w:t>
+      </w:r>
+      <w:r>
+        <w:t xml:space="preserve"> </w:t>
+      </w:r>
+      <w:r>
+        <w:drawing>
+          <wp:inline>
+            <wp:extent cx="4927600" cy="1117600"/>
+            <wp:effectExtent b="0" l="0" r="0" t="0"/>
+            <wp:docPr descr="" id="1" name="Picture"/>
+            <a:graphic>
+              <a:graphicData uri="http://schemas.openxmlformats.org/drawingml/2006/picture">
+                <pic:pic>
+                  <pic:nvPicPr>
+                    <pic:cNvPr descr="C:\Users\sylve\OneDrive\Talent%20&amp;%20Pro\Course%20Material\WFT\samenvattingen-wft\Vermogen\img\image3.jpg" id="0" name="Picture"/>
+                    <pic:cNvPicPr>
+                      <a:picLocks noChangeArrowheads="1" noChangeAspect="1"/>
+                    </pic:cNvPicPr>
+                  </pic:nvPicPr>
+                  <pic:blipFill>
+                    <a:blip r:embed="rId43"/>
+                    <a:stretch>
+                      <a:fillRect/>
+                    </a:stretch>
+                  </pic:blipFill>
+                  <pic:spPr bwMode="auto">
+                    <a:xfrm>
+                      <a:off x="0" y="0"/>
+                      <a:ext cx="4927600" cy="1117600"/>
+                    </a:xfrm>
+                    <a:prstGeom prst="rect">
+                      <a:avLst/>
+                    </a:prstGeom>
+                    <a:noFill/>
+                    <a:ln w="9525">
+                      <a:noFill/>
+                      <a:headEnd/>
+                      <a:tailEnd/>
+                    </a:ln>
+                  </pic:spPr>
+                </pic:pic>
+              </a:graphicData>
+            </a:graphic>
+          </wp:inline>
+        </w:drawing>
+      </w:r>
+    </w:p>
+    <w:p>
+      <w:pPr>
+        <w:pStyle w:val="Compact"/>
+        <w:numPr>
+          <w:numId w:val="1098"/>
+          <w:ilvl w:val="1"/>
+        </w:numPr>
+      </w:pPr>
+      <w:r>
+        <w:t xml:space="preserve">rokers-/niet-rokerstarief.</w:t>
+      </w:r>
+    </w:p>
+    <w:p>
+      <w:pPr>
+        <w:pStyle w:val="Compact"/>
+        <w:numPr>
+          <w:numId w:val="1105"/>
+          <w:ilvl w:val="2"/>
+        </w:numPr>
+      </w:pPr>
+      <w:r>
+        <w:t xml:space="preserve">sommige verzekeraars brengen een hogere risicopremie in rekening als de verzekerde rookt, of enige tijd (doorgaans langer dan 2 jaar) geleden heeft gerookt.</w:t>
+      </w:r>
+    </w:p>
+    <w:p>
+      <w:pPr>
+        <w:pStyle w:val="Compact"/>
+        <w:numPr>
+          <w:numId w:val="1098"/>
+          <w:ilvl w:val="1"/>
+        </w:numPr>
+      </w:pPr>
+      <w:r>
+        <w:t xml:space="preserve">onafhankelijkheid van geslacht.</w:t>
+      </w:r>
+    </w:p>
+    <w:p>
+      <w:pPr>
+        <w:pStyle w:val="Compact"/>
+        <w:numPr>
+          <w:numId w:val="1106"/>
+          <w:ilvl w:val="2"/>
+        </w:numPr>
+      </w:pPr>
+      <w:r>
+        <w:t xml:space="preserve">sinds 21-12-2012 mogen verzekeraars voor het vastellen van de hoogte van de premie geen onderscheid meer maken tussen het geslacht van de verzekerden.</w:t>
+      </w:r>
+    </w:p>
+    <w:p>
+      <w:pPr>
+        <w:pStyle w:val="Compact"/>
+        <w:numPr>
+          <w:numId w:val="1107"/>
+          <w:ilvl w:val="3"/>
+        </w:numPr>
+      </w:pPr>
+      <w:r>
+        <w:t xml:space="preserve">Verzekeraars zijn niet verplicht mee te werken aan een premiewijziging voor verzekeringen ingegaan voor die datum.</w:t>
+      </w:r>
+    </w:p>
+    <w:p>
+      <w:pPr>
+        <w:pStyle w:val="Heading4"/>
+      </w:pPr>
+      <w:bookmarkStart w:id="44" w:name="traditioneel-en-universal-life"/>
+      <w:bookmarkEnd w:id="44"/>
+      <w:r>
+        <w:t xml:space="preserve">4.2 Traditioneel en universal life</w:t>
+      </w:r>
+    </w:p>
+    <w:p>
+      <w:pPr>
+        <w:pStyle w:val="FirstParagraph"/>
+      </w:pPr>
+      <w:r>
+        <w:t xml:space="preserve">De verschillen tussen een traditionele levensverzekering en een universal life staan in onderstaande tabel aangegeven.</w:t>
+      </w:r>
+    </w:p>
+    <w:p>
+      <w:pPr>
+        <w:pStyle w:val="BodyText"/>
+      </w:pPr>
+      <w:r>
+        <w:drawing>
+          <wp:inline>
+            <wp:extent cx="4787900" cy="4508500"/>
+            <wp:effectExtent b="0" l="0" r="0" t="0"/>
+            <wp:docPr descr="" id="1" name="Picture"/>
+            <a:graphic>
+              <a:graphicData uri="http://schemas.openxmlformats.org/drawingml/2006/picture">
+                <pic:pic>
+                  <pic:nvPicPr>
+                    <pic:cNvPr descr="C:\Users\sylve\OneDrive\Talent%20&amp;%20Pro\Course%20Material\WFT\samenvattingen-wft\Vermogen\img\image4.jpg" id="0" name="Picture"/>
+                    <pic:cNvPicPr>
+                      <a:picLocks noChangeArrowheads="1" noChangeAspect="1"/>
+                    </pic:cNvPicPr>
+                  </pic:nvPicPr>
+                  <pic:blipFill>
+                    <a:blip r:embed="rId45"/>
+                    <a:stretch>
+                      <a:fillRect/>
+                    </a:stretch>
+                  </pic:blipFill>
+                  <pic:spPr bwMode="auto">
+                    <a:xfrm>
+                      <a:off x="0" y="0"/>
+                      <a:ext cx="4787900" cy="4508500"/>
+                    </a:xfrm>
+                    <a:prstGeom prst="rect">
+                      <a:avLst/>
+                    </a:prstGeom>
+                    <a:noFill/>
+                    <a:ln w="9525">
+                      <a:noFill/>
+                      <a:headEnd/>
+                      <a:tailEnd/>
+                    </a:ln>
+                  </pic:spPr>
+                </pic:pic>
+              </a:graphicData>
+            </a:graphic>
+          </wp:inline>
+        </w:drawing>
+      </w:r>
+    </w:p>
+    <w:p>
+      <w:pPr>
+        <w:pStyle w:val="Heading4"/>
+      </w:pPr>
+      <w:bookmarkStart w:id="46" w:name="premie--of-koopsomberekening"/>
+      <w:bookmarkEnd w:id="46"/>
+      <w:r>
+        <w:t xml:space="preserve">4.3 Premie- of koopsomberekening</w:t>
+      </w:r>
+    </w:p>
+    <w:p>
+      <w:pPr>
+        <w:pStyle w:val="FirstParagraph"/>
+      </w:pPr>
+      <w:r>
+        <w:t xml:space="preserve">voor berekening van de uiteindelijke premie of koopsom maakt de verzekeraar gebruik van:</w:t>
+      </w:r>
+    </w:p>
+    <w:p>
+      <w:pPr>
+        <w:pStyle w:val="Compact"/>
+        <w:numPr>
+          <w:numId w:val="1108"/>
+          <w:ilvl w:val="0"/>
+        </w:numPr>
+      </w:pPr>
+      <w:r>
+        <w:t xml:space="preserve">offertesoftware</w:t>
+      </w:r>
+    </w:p>
+    <w:p>
+      <w:pPr>
+        <w:pStyle w:val="Compact"/>
+        <w:numPr>
+          <w:numId w:val="1109"/>
+          <w:ilvl w:val="1"/>
+        </w:numPr>
+      </w:pPr>
+      <w:r>
+        <w:t xml:space="preserve">behalve verzekereraars maken ook veel bemiddelaars gebruik van offertesoftware, zodat ook zij snel een offerte kunnen maken.</w:t>
+      </w:r>
+    </w:p>
+    <w:p>
+      <w:pPr>
+        <w:pStyle w:val="Compact"/>
+        <w:numPr>
+          <w:numId w:val="1108"/>
+          <w:ilvl w:val="0"/>
+        </w:numPr>
+      </w:pPr>
+      <w:r>
+        <w:t xml:space="preserve">tarievenboeken</w:t>
+      </w:r>
+    </w:p>
+    <w:p>
+      <w:pPr>
+        <w:pStyle w:val="Compact"/>
+        <w:numPr>
+          <w:numId w:val="1110"/>
+          <w:ilvl w:val="1"/>
+        </w:numPr>
+      </w:pPr>
+      <w:r>
+        <w:t xml:space="preserve">gevuld met tabellen waarin per EUR 10.000 verzekerd kapitaal of per EUR 1.000 verzekerde rente het tarief weergeeft.</w:t>
+      </w:r>
+    </w:p>
+    <w:p>
+      <w:pPr>
+        <w:pStyle w:val="Compact"/>
+        <w:numPr>
+          <w:numId w:val="1108"/>
+          <w:ilvl w:val="0"/>
+        </w:numPr>
+      </w:pPr>
+      <w:r>
+        <w:t xml:space="preserve">aangevraagde offertes</w:t>
+      </w:r>
+    </w:p>
+    <w:p>
+      <w:pPr>
+        <w:pStyle w:val="Compact"/>
+        <w:numPr>
+          <w:numId w:val="1111"/>
+          <w:ilvl w:val="1"/>
+        </w:numPr>
+      </w:pPr>
+      <w:r>
+        <w:t xml:space="preserve">kunnen alleen via de verzekeraar zelf worden aangevraagd.</w:t>
+      </w:r>
+    </w:p>
+    <w:p>
+      <w:pPr>
+        <w:pStyle w:val="Compact"/>
+        <w:numPr>
+          <w:numId w:val="1111"/>
+          <w:ilvl w:val="1"/>
+        </w:numPr>
+      </w:pPr>
+      <w:r>
+        <w:t xml:space="preserve">Gaat om specialistische berekeningen of actuele feiten zoals rentestanden.</w:t>
+      </w:r>
+    </w:p>
+    <w:p>
+      <w:pPr>
+        <w:pStyle w:val="Heading2"/>
+      </w:pPr>
+      <w:bookmarkStart w:id="47" w:name="soorten-levensverzekeringen"/>
+      <w:bookmarkEnd w:id="47"/>
+      <w:r>
+        <w:t xml:space="preserve">5 Soorten levensverzekeringen</w:t>
+      </w:r>
+    </w:p>
+    <w:p>
+      <w:pPr>
+        <w:pStyle w:val="FirstParagraph"/>
+      </w:pPr>
+      <w:r>
+        <w:rPr>
+          <w:i/>
+        </w:rPr>
+        <w:t xml:space="preserve">(pg 35-53)</w:t>
       </w:r>
     </w:p>
     <w:p>
@@ -4263,8 +4835,8 @@
       <w:pPr>
         <w:pStyle w:val="Heading2"/>
       </w:pPr>
-      <w:bookmarkStart w:id="43" w:name="appendix"/>
-      <w:bookmarkEnd w:id="43"/>
+      <w:bookmarkStart w:id="48" w:name="appendix"/>
+      <w:bookmarkEnd w:id="48"/>
       <w:r>
         <w:t xml:space="preserve">Appendix</w:t>
       </w:r>
@@ -4273,8 +4845,8 @@
       <w:pPr>
         <w:pStyle w:val="Heading4"/>
       </w:pPr>
-      <w:bookmarkStart w:id="44" w:name="begrippen"/>
-      <w:bookmarkEnd w:id="44"/>
+      <w:bookmarkStart w:id="49" w:name="begrippen"/>
+      <w:bookmarkEnd w:id="49"/>
       <w:r>
         <w:t xml:space="preserve">Begrippen</w:t>
       </w:r>
@@ -4283,7 +4855,7 @@
       <w:pPr>
         <w:pStyle w:val="Compact"/>
         <w:numPr>
-          <w:numId w:val="1101"/>
+          <w:numId w:val="1112"/>
           <w:ilvl w:val="0"/>
         </w:numPr>
       </w:pPr>
@@ -4295,7 +4867,7 @@
       <w:pPr>
         <w:pStyle w:val="Compact"/>
         <w:numPr>
-          <w:numId w:val="1101"/>
+          <w:numId w:val="1112"/>
           <w:ilvl w:val="0"/>
         </w:numPr>
       </w:pPr>
@@ -4307,7 +4879,7 @@
       <w:pPr>
         <w:pStyle w:val="Compact"/>
         <w:numPr>
-          <w:numId w:val="1101"/>
+          <w:numId w:val="1112"/>
           <w:ilvl w:val="0"/>
         </w:numPr>
       </w:pPr>
@@ -4319,7 +4891,7 @@
       <w:pPr>
         <w:pStyle w:val="Compact"/>
         <w:numPr>
-          <w:numId w:val="1101"/>
+          <w:numId w:val="1112"/>
           <w:ilvl w:val="0"/>
         </w:numPr>
       </w:pPr>
@@ -4331,7 +4903,7 @@
       <w:pPr>
         <w:pStyle w:val="Compact"/>
         <w:numPr>
-          <w:numId w:val="1101"/>
+          <w:numId w:val="1112"/>
           <w:ilvl w:val="0"/>
         </w:numPr>
       </w:pPr>
@@ -4343,7 +4915,7 @@
       <w:pPr>
         <w:pStyle w:val="Compact"/>
         <w:numPr>
-          <w:numId w:val="1101"/>
+          <w:numId w:val="1112"/>
           <w:ilvl w:val="0"/>
         </w:numPr>
       </w:pPr>
@@ -4355,7 +4927,7 @@
       <w:pPr>
         <w:pStyle w:val="Compact"/>
         <w:numPr>
-          <w:numId w:val="1101"/>
+          <w:numId w:val="1112"/>
           <w:ilvl w:val="0"/>
         </w:numPr>
       </w:pPr>
@@ -4367,7 +4939,7 @@
       <w:pPr>
         <w:pStyle w:val="Compact"/>
         <w:numPr>
-          <w:numId w:val="1101"/>
+          <w:numId w:val="1112"/>
           <w:ilvl w:val="0"/>
         </w:numPr>
       </w:pPr>
@@ -4379,7 +4951,7 @@
       <w:pPr>
         <w:pStyle w:val="Compact"/>
         <w:numPr>
-          <w:numId w:val="1101"/>
+          <w:numId w:val="1112"/>
           <w:ilvl w:val="0"/>
         </w:numPr>
       </w:pPr>
@@ -4495,7 +5067,7 @@
     </w:lvl>
   </w:abstractNum>
   <w:abstractNum w:abstractNumId="990">
-    <w:nsid w:val="4296d034"/>
+    <w:nsid w:val="9e07cd1e"/>
     <w:multiLevelType w:val="multilevel"/>
     <w:lvl w:ilvl="0">
       <w:numFmt w:val="bullet"/>
@@ -4576,7 +5148,7 @@
     </w:lvl>
   </w:abstractNum>
   <w:abstractNum w:abstractNumId="99411">
-    <w:nsid w:val="c42b6057"/>
+    <w:nsid w:val="1c7504fc"/>
     <w:multiLevelType w:val="multilevel"/>
     <w:lvl w:ilvl="0">
       <w:start w:val="1"/>
@@ -4664,7 +5236,7 @@
     </w:lvl>
   </w:abstractNum>
   <w:abstractNum w:abstractNumId="991">
-    <w:nsid w:val="38a2f0ed"/>
+    <w:nsid w:val="bc63f944"/>
     <w:multiLevelType w:val="multilevel"/>
     <w:lvl w:ilvl="0">
       <w:numFmt w:val="bullet"/>
@@ -5450,6 +6022,39 @@
     <w:abstractNumId w:val="991"/>
   </w:num>
   <w:num w:numId="1101">
+    <w:abstractNumId w:val="991"/>
+  </w:num>
+  <w:num w:numId="1102">
+    <w:abstractNumId w:val="991"/>
+  </w:num>
+  <w:num w:numId="1103">
+    <w:abstractNumId w:val="991"/>
+  </w:num>
+  <w:num w:numId="1104">
+    <w:abstractNumId w:val="991"/>
+  </w:num>
+  <w:num w:numId="1105">
+    <w:abstractNumId w:val="991"/>
+  </w:num>
+  <w:num w:numId="1106">
+    <w:abstractNumId w:val="991"/>
+  </w:num>
+  <w:num w:numId="1107">
+    <w:abstractNumId w:val="991"/>
+  </w:num>
+  <w:num w:numId="1108">
+    <w:abstractNumId w:val="991"/>
+  </w:num>
+  <w:num w:numId="1109">
+    <w:abstractNumId w:val="991"/>
+  </w:num>
+  <w:num w:numId="1110">
+    <w:abstractNumId w:val="991"/>
+  </w:num>
+  <w:num w:numId="1111">
+    <w:abstractNumId w:val="991"/>
+  </w:num>
+  <w:num w:numId="1112">
     <w:abstractNumId w:val="991"/>
   </w:num>
 </w:numbering>

</xml_diff>